<commit_message>
Successfuly overlayed the voxel centers on the image and ajusted the boundary box to be near-optimal
</commit_message>
<xml_diff>
--- a/results/Report.docx
+++ b/results/Report.docx
@@ -88,7 +88,6 @@
         </w:rPr>
         <w:t xml:space="preserve">. This was done by trial and error of the </w:t>
       </w:r>
-      <w:proofErr w:type="spellStart"/>
       <w:r>
         <w:rPr>
           <w:rFonts w:ascii="Times New Roman" w:hAnsi="Times New Roman" w:cs="Times New Roman"/>
@@ -97,7 +96,6 @@
         </w:rPr>
         <w:t>silhouetteThreshold</w:t>
       </w:r>
-      <w:proofErr w:type="spellEnd"/>
       <w:r>
         <w:rPr>
           <w:rFonts w:ascii="Times New Roman" w:hAnsi="Times New Roman" w:cs="Times New Roman"/>
@@ -127,93 +125,21 @@
       </w:pPr>
       <w:r>
         <w:rPr>
-          <w:rFonts w:ascii="Times New Roman" w:hAnsi="Times New Roman" w:cs="Times New Roman"/>
-        </w:rPr>
-        <w:t xml:space="preserve">The next step was to determine the minimum and maximum values of </w:t>
-      </w:r>
-      <w:proofErr w:type="spellStart"/>
-      <w:r>
-        <w:rPr>
-          <w:rFonts w:ascii="Times New Roman" w:hAnsi="Times New Roman" w:cs="Times New Roman"/>
-          <w:i/>
-          <w:iCs/>
-        </w:rPr>
-        <w:t>bbox</w:t>
-      </w:r>
-      <w:proofErr w:type="spellEnd"/>
-      <w:r>
-        <w:rPr>
-          <w:rFonts w:ascii="Times New Roman" w:hAnsi="Times New Roman" w:cs="Times New Roman"/>
-        </w:rPr>
-        <w:t xml:space="preserve"> to capture the entire statue. Figure __ shows a very skewed rectangular prism. This was done in order to determine what are the x, y, and z directions in the image before </w:t>
-      </w:r>
-      <w:r>
-        <w:rPr>
-          <w:rFonts w:ascii="Times New Roman" w:hAnsi="Times New Roman" w:cs="Times New Roman"/>
-        </w:rPr>
-        <w:t>adjusting</w:t>
-      </w:r>
-      <w:r>
-        <w:rPr>
-          <w:rFonts w:ascii="Times New Roman" w:hAnsi="Times New Roman" w:cs="Times New Roman"/>
-        </w:rPr>
-        <w:t xml:space="preserve"> the </w:t>
-      </w:r>
-      <w:r>
-        <w:rPr>
-          <w:rFonts w:ascii="Times New Roman" w:hAnsi="Times New Roman" w:cs="Times New Roman"/>
-        </w:rPr>
-        <w:t>bounds of the box</w:t>
-      </w:r>
-      <w:r>
-        <w:rPr>
-          <w:rFonts w:ascii="Times New Roman" w:hAnsi="Times New Roman" w:cs="Times New Roman"/>
-        </w:rPr>
-        <w:t>.</w:t>
-      </w:r>
-      <w:r>
-        <w:rPr>
-          <w:rFonts w:ascii="Times New Roman" w:hAnsi="Times New Roman" w:cs="Times New Roman"/>
-        </w:rPr>
-        <w:t xml:space="preserve"> The bounds of the box </w:t>
-      </w:r>
-      <w:r>
-        <w:rPr>
-          <w:rFonts w:ascii="Times New Roman" w:hAnsi="Times New Roman" w:cs="Times New Roman"/>
-        </w:rPr>
-        <w:t>were</w:t>
-      </w:r>
-      <w:r>
-        <w:rPr>
-          <w:rFonts w:ascii="Times New Roman" w:hAnsi="Times New Roman" w:cs="Times New Roman"/>
-        </w:rPr>
-        <w:t xml:space="preserve"> also adjusted using trial and error to get a box that seemed to encompass the entire statue from all angles.</w:t>
-      </w:r>
-    </w:p>
-    <w:p>
-      <w:pPr>
-        <w:pStyle w:val="ListParagraph"/>
-        <w:rPr>
-          <w:rFonts w:ascii="Times New Roman" w:hAnsi="Times New Roman" w:cs="Times New Roman"/>
-        </w:rPr>
-      </w:pPr>
-      <w:r>
-        <w:rPr>
           <w:noProof/>
         </w:rPr>
         <mc:AlternateContent>
           <mc:Choice Requires="wpg">
             <w:drawing>
-              <wp:anchor distT="0" distB="0" distL="114300" distR="114300" simplePos="0" relativeHeight="251670528" behindDoc="0" locked="0" layoutInCell="1" allowOverlap="1" wp14:anchorId="03E91B42" wp14:editId="3CB23C45">
+              <wp:anchor distT="0" distB="0" distL="114300" distR="114300" simplePos="0" relativeHeight="251670528" behindDoc="0" locked="0" layoutInCell="1" allowOverlap="1" wp14:anchorId="03E91B42" wp14:editId="3E3770B6">
                 <wp:simplePos x="0" y="0"/>
                 <wp:positionH relativeFrom="column">
-                  <wp:posOffset>985962</wp:posOffset>
+                  <wp:posOffset>984250</wp:posOffset>
                 </wp:positionH>
                 <wp:positionV relativeFrom="paragraph">
-                  <wp:posOffset>33379</wp:posOffset>
+                  <wp:posOffset>1058545</wp:posOffset>
                 </wp:positionV>
-                <wp:extent cx="4222115" cy="3195955"/>
-                <wp:effectExtent l="0" t="0" r="6985" b="4445"/>
+                <wp:extent cx="4221480" cy="3195955"/>
+                <wp:effectExtent l="0" t="0" r="7620" b="4445"/>
                 <wp:wrapTopAndBottom/>
                 <wp:docPr id="780310774" name="Group 4"/>
                 <wp:cNvGraphicFramePr/>
@@ -224,242 +150,11 @@
                       <wpg:grpSpPr>
                         <a:xfrm>
                           <a:off x="0" y="0"/>
-                          <a:ext cx="4222115" cy="3195955"/>
+                          <a:ext cx="4221480" cy="3195955"/>
                           <a:chOff x="524787" y="159026"/>
                           <a:chExt cx="4222115" cy="3195955"/>
                         </a:xfrm>
                       </wpg:grpSpPr>
-                      <wpg:grpSp>
-                        <wpg:cNvPr id="1309312295" name="Group 3"/>
-                        <wpg:cNvGrpSpPr/>
-                        <wpg:grpSpPr>
-                          <a:xfrm>
-                            <a:off x="667909" y="1548848"/>
-                            <a:ext cx="2617887" cy="859442"/>
-                            <a:chOff x="0" y="0"/>
-                            <a:chExt cx="2617887" cy="859442"/>
-                          </a:xfrm>
-                        </wpg:grpSpPr>
-                        <wps:wsp>
-                          <wps:cNvPr id="1651645691" name="Straight Arrow Connector 2"/>
-                          <wps:cNvCnPr/>
-                          <wps:spPr>
-                            <a:xfrm flipV="1">
-                              <a:off x="79513" y="424566"/>
-                              <a:ext cx="2538374" cy="172060"/>
-                            </a:xfrm>
-                            <a:prstGeom prst="straightConnector1">
-                              <a:avLst/>
-                            </a:prstGeom>
-                            <a:ln>
-                              <a:tailEnd type="triangle"/>
-                            </a:ln>
-                          </wps:spPr>
-                          <wps:style>
-                            <a:lnRef idx="1">
-                              <a:schemeClr val="accent1"/>
-                            </a:lnRef>
-                            <a:fillRef idx="0">
-                              <a:schemeClr val="accent1"/>
-                            </a:fillRef>
-                            <a:effectRef idx="0">
-                              <a:schemeClr val="accent1"/>
-                            </a:effectRef>
-                            <a:fontRef idx="minor">
-                              <a:schemeClr val="tx1"/>
-                            </a:fontRef>
-                          </wps:style>
-                          <wps:bodyPr/>
-                        </wps:wsp>
-                        <wps:wsp>
-                          <wps:cNvPr id="1529323232" name="Text Box 2"/>
-                          <wps:cNvSpPr txBox="1">
-                            <a:spLocks noChangeArrowheads="1"/>
-                          </wps:cNvSpPr>
-                          <wps:spPr bwMode="auto">
-                            <a:xfrm>
-                              <a:off x="413468" y="343562"/>
-                              <a:ext cx="395020" cy="285292"/>
-                            </a:xfrm>
-                            <a:prstGeom prst="rect">
-                              <a:avLst/>
-                            </a:prstGeom>
-                            <a:noFill/>
-                            <a:ln w="9525">
-                              <a:noFill/>
-                              <a:miter lim="800000"/>
-                              <a:headEnd/>
-                              <a:tailEnd/>
-                            </a:ln>
-                          </wps:spPr>
-                          <wps:txbx>
-                            <w:txbxContent>
-                              <w:p>
-                                <w:pPr>
-                                  <w:rPr>
-                                    <w:color w:val="FFFFFF" w:themeColor="background1"/>
-                                  </w:rPr>
-                                </w:pPr>
-                                <w:r>
-                                  <w:rPr>
-                                    <w:color w:val="FFFFFF" w:themeColor="background1"/>
-                                  </w:rPr>
-                                  <w:t>y</w:t>
-                                </w:r>
-                              </w:p>
-                            </w:txbxContent>
-                          </wps:txbx>
-                          <wps:bodyPr rot="0" vert="horz" wrap="square" lIns="91440" tIns="45720" rIns="91440" bIns="45720" anchor="t" anchorCtr="0">
-                            <a:noAutofit/>
-                          </wps:bodyPr>
-                        </wps:wsp>
-                        <wps:wsp>
-                          <wps:cNvPr id="193529888" name="Straight Arrow Connector 2"/>
-                          <wps:cNvCnPr/>
-                          <wps:spPr>
-                            <a:xfrm>
-                              <a:off x="79513" y="613907"/>
-                              <a:ext cx="958291" cy="76225"/>
-                            </a:xfrm>
-                            <a:prstGeom prst="straightConnector1">
-                              <a:avLst/>
-                            </a:prstGeom>
-                            <a:ln>
-                              <a:tailEnd type="triangle"/>
-                            </a:ln>
-                          </wps:spPr>
-                          <wps:style>
-                            <a:lnRef idx="1">
-                              <a:schemeClr val="accent1"/>
-                            </a:lnRef>
-                            <a:fillRef idx="0">
-                              <a:schemeClr val="accent1"/>
-                            </a:fillRef>
-                            <a:effectRef idx="0">
-                              <a:schemeClr val="accent1"/>
-                            </a:effectRef>
-                            <a:fontRef idx="minor">
-                              <a:schemeClr val="tx1"/>
-                            </a:fontRef>
-                          </wps:style>
-                          <wps:bodyPr/>
-                        </wps:wsp>
-                        <wps:wsp>
-                          <wps:cNvPr id="2060371397" name="Text Box 2"/>
-                          <wps:cNvSpPr txBox="1">
-                            <a:spLocks noChangeArrowheads="1"/>
-                          </wps:cNvSpPr>
-                          <wps:spPr bwMode="auto">
-                            <a:xfrm>
-                              <a:off x="564543" y="574150"/>
-                              <a:ext cx="395020" cy="285292"/>
-                            </a:xfrm>
-                            <a:prstGeom prst="rect">
-                              <a:avLst/>
-                            </a:prstGeom>
-                            <a:noFill/>
-                            <a:ln w="9525">
-                              <a:noFill/>
-                              <a:miter lim="800000"/>
-                              <a:headEnd/>
-                              <a:tailEnd/>
-                            </a:ln>
-                          </wps:spPr>
-                          <wps:txbx>
-                            <w:txbxContent>
-                              <w:p>
-                                <w:pPr>
-                                  <w:rPr>
-                                    <w:color w:val="FFFFFF" w:themeColor="background1"/>
-                                  </w:rPr>
-                                </w:pPr>
-                                <w:r>
-                                  <w:rPr>
-                                    <w:color w:val="FFFFFF" w:themeColor="background1"/>
-                                  </w:rPr>
-                                  <w:t>x</w:t>
-                                </w:r>
-                              </w:p>
-                            </w:txbxContent>
-                          </wps:txbx>
-                          <wps:bodyPr rot="0" vert="horz" wrap="square" lIns="91440" tIns="45720" rIns="91440" bIns="45720" anchor="t" anchorCtr="0">
-                            <a:noAutofit/>
-                          </wps:bodyPr>
-                        </wps:wsp>
-                        <wps:wsp>
-                          <wps:cNvPr id="1231949785" name="Straight Arrow Connector 2"/>
-                          <wps:cNvCnPr/>
-                          <wps:spPr>
-                            <a:xfrm flipH="1" flipV="1">
-                              <a:off x="30149" y="0"/>
-                              <a:ext cx="45719" cy="620108"/>
-                            </a:xfrm>
-                            <a:prstGeom prst="straightConnector1">
-                              <a:avLst/>
-                            </a:prstGeom>
-                            <a:ln>
-                              <a:tailEnd type="triangle"/>
-                            </a:ln>
-                          </wps:spPr>
-                          <wps:style>
-                            <a:lnRef idx="1">
-                              <a:schemeClr val="accent1"/>
-                            </a:lnRef>
-                            <a:fillRef idx="0">
-                              <a:schemeClr val="accent1"/>
-                            </a:fillRef>
-                            <a:effectRef idx="0">
-                              <a:schemeClr val="accent1"/>
-                            </a:effectRef>
-                            <a:fontRef idx="minor">
-                              <a:schemeClr val="tx1"/>
-                            </a:fontRef>
-                          </wps:style>
-                          <wps:bodyPr/>
-                        </wps:wsp>
-                        <wps:wsp>
-                          <wps:cNvPr id="764288666" name="Text Box 2"/>
-                          <wps:cNvSpPr txBox="1">
-                            <a:spLocks noChangeArrowheads="1"/>
-                          </wps:cNvSpPr>
-                          <wps:spPr bwMode="auto">
-                            <a:xfrm>
-                              <a:off x="0" y="9607"/>
-                              <a:ext cx="395020" cy="340707"/>
-                            </a:xfrm>
-                            <a:prstGeom prst="rect">
-                              <a:avLst/>
-                            </a:prstGeom>
-                            <a:noFill/>
-                            <a:ln w="9525">
-                              <a:noFill/>
-                              <a:miter lim="800000"/>
-                              <a:headEnd/>
-                              <a:tailEnd/>
-                            </a:ln>
-                          </wps:spPr>
-                          <wps:txbx>
-                            <w:txbxContent>
-                              <w:p>
-                                <w:pPr>
-                                  <w:rPr>
-                                    <w:color w:val="FFFFFF" w:themeColor="background1"/>
-                                  </w:rPr>
-                                </w:pPr>
-                                <w:r>
-                                  <w:rPr>
-                                    <w:color w:val="FFFFFF" w:themeColor="background1"/>
-                                  </w:rPr>
-                                  <w:t>z</w:t>
-                                </w:r>
-                              </w:p>
-                            </w:txbxContent>
-                          </wps:txbx>
-                          <wps:bodyPr rot="0" vert="horz" wrap="square" lIns="91440" tIns="45720" rIns="91440" bIns="45720" anchor="t" anchorCtr="0">
-                            <a:noAutofit/>
-                          </wps:bodyPr>
-                        </wps:wsp>
-                      </wpg:grpSp>
                       <pic:pic xmlns:pic="http://schemas.openxmlformats.org/drawingml/2006/picture">
                         <pic:nvPicPr>
                           <pic:cNvPr id="814373250" name="Picture 1"/>
@@ -492,6 +187,258 @@
                           </a:ln>
                         </pic:spPr>
                       </pic:pic>
+                      <wpg:grpSp>
+                        <wpg:cNvPr id="1309312295" name="Group 3"/>
+                        <wpg:cNvGrpSpPr/>
+                        <wpg:grpSpPr>
+                          <a:xfrm>
+                            <a:off x="776034" y="1576413"/>
+                            <a:ext cx="3393089" cy="648463"/>
+                            <a:chOff x="108125" y="27565"/>
+                            <a:chExt cx="3393089" cy="648463"/>
+                          </a:xfrm>
+                        </wpg:grpSpPr>
+                        <wps:wsp>
+                          <wps:cNvPr id="1651645691" name="Straight Arrow Connector 2"/>
+                          <wps:cNvCnPr/>
+                          <wps:spPr>
+                            <a:xfrm flipH="1">
+                              <a:off x="108125" y="413785"/>
+                              <a:ext cx="2512466" cy="161734"/>
+                            </a:xfrm>
+                            <a:prstGeom prst="straightConnector1">
+                              <a:avLst/>
+                            </a:prstGeom>
+                            <a:ln>
+                              <a:solidFill>
+                                <a:srgbClr val="FF0000"/>
+                              </a:solidFill>
+                              <a:tailEnd type="triangle"/>
+                            </a:ln>
+                          </wps:spPr>
+                          <wps:style>
+                            <a:lnRef idx="1">
+                              <a:schemeClr val="accent1"/>
+                            </a:lnRef>
+                            <a:fillRef idx="0">
+                              <a:schemeClr val="accent1"/>
+                            </a:fillRef>
+                            <a:effectRef idx="0">
+                              <a:schemeClr val="accent1"/>
+                            </a:effectRef>
+                            <a:fontRef idx="minor">
+                              <a:schemeClr val="tx1"/>
+                            </a:fontRef>
+                          </wps:style>
+                          <wps:bodyPr/>
+                        </wps:wsp>
+                        <wps:wsp>
+                          <wps:cNvPr id="1529323232" name="Text Box 2"/>
+                          <wps:cNvSpPr txBox="1">
+                            <a:spLocks noChangeArrowheads="1"/>
+                          </wps:cNvSpPr>
+                          <wps:spPr bwMode="auto">
+                            <a:xfrm>
+                              <a:off x="1666601" y="390736"/>
+                              <a:ext cx="395020" cy="285292"/>
+                            </a:xfrm>
+                            <a:prstGeom prst="rect">
+                              <a:avLst/>
+                            </a:prstGeom>
+                            <a:noFill/>
+                            <a:ln w="9525">
+                              <a:noFill/>
+                              <a:miter lim="800000"/>
+                              <a:headEnd/>
+                              <a:tailEnd/>
+                            </a:ln>
+                          </wps:spPr>
+                          <wps:txbx>
+                            <w:txbxContent>
+                              <w:p>
+                                <w:pPr>
+                                  <w:rPr>
+                                    <w:color w:val="FFFFFF" w:themeColor="background1"/>
+                                  </w:rPr>
+                                </w:pPr>
+                                <w:r>
+                                  <w:rPr>
+                                    <w:color w:val="FFFFFF" w:themeColor="background1"/>
+                                  </w:rPr>
+                                  <w:t>+</w:t>
+                                </w:r>
+                                <w:r>
+                                  <w:rPr>
+                                    <w:color w:val="FFFFFF" w:themeColor="background1"/>
+                                  </w:rPr>
+                                  <w:t>x</w:t>
+                                </w:r>
+                              </w:p>
+                            </w:txbxContent>
+                          </wps:txbx>
+                          <wps:bodyPr rot="0" vert="horz" wrap="square" lIns="91440" tIns="45720" rIns="91440" bIns="45720" anchor="t" anchorCtr="0">
+                            <a:noAutofit/>
+                          </wps:bodyPr>
+                        </wps:wsp>
+                        <wps:wsp>
+                          <wps:cNvPr id="193529888" name="Straight Arrow Connector 2"/>
+                          <wps:cNvCnPr/>
+                          <wps:spPr>
+                            <a:xfrm>
+                              <a:off x="2675864" y="413785"/>
+                              <a:ext cx="825350" cy="20860"/>
+                            </a:xfrm>
+                            <a:prstGeom prst="straightConnector1">
+                              <a:avLst/>
+                            </a:prstGeom>
+                            <a:ln>
+                              <a:solidFill>
+                                <a:srgbClr val="FF0000"/>
+                              </a:solidFill>
+                              <a:tailEnd type="triangle"/>
+                            </a:ln>
+                          </wps:spPr>
+                          <wps:style>
+                            <a:lnRef idx="1">
+                              <a:schemeClr val="accent1"/>
+                            </a:lnRef>
+                            <a:fillRef idx="0">
+                              <a:schemeClr val="accent1"/>
+                            </a:fillRef>
+                            <a:effectRef idx="0">
+                              <a:schemeClr val="accent1"/>
+                            </a:effectRef>
+                            <a:fontRef idx="minor">
+                              <a:schemeClr val="tx1"/>
+                            </a:fontRef>
+                          </wps:style>
+                          <wps:bodyPr/>
+                        </wps:wsp>
+                        <wps:wsp>
+                          <wps:cNvPr id="2060371397" name="Text Box 2"/>
+                          <wps:cNvSpPr txBox="1">
+                            <a:spLocks noChangeArrowheads="1"/>
+                          </wps:cNvSpPr>
+                          <wps:spPr bwMode="auto">
+                            <a:xfrm>
+                              <a:off x="3064765" y="340631"/>
+                              <a:ext cx="395020" cy="285292"/>
+                            </a:xfrm>
+                            <a:prstGeom prst="rect">
+                              <a:avLst/>
+                            </a:prstGeom>
+                            <a:noFill/>
+                            <a:ln w="9525">
+                              <a:noFill/>
+                              <a:miter lim="800000"/>
+                              <a:headEnd/>
+                              <a:tailEnd/>
+                            </a:ln>
+                          </wps:spPr>
+                          <wps:txbx>
+                            <w:txbxContent>
+                              <w:p>
+                                <w:pPr>
+                                  <w:rPr>
+                                    <w:color w:val="FFFFFF" w:themeColor="background1"/>
+                                  </w:rPr>
+                                </w:pPr>
+                                <w:r>
+                                  <w:rPr>
+                                    <w:color w:val="FFFFFF" w:themeColor="background1"/>
+                                  </w:rPr>
+                                  <w:t>+</w:t>
+                                </w:r>
+                                <w:r>
+                                  <w:rPr>
+                                    <w:color w:val="FFFFFF" w:themeColor="background1"/>
+                                  </w:rPr>
+                                  <w:t>z</w:t>
+                                </w:r>
+                              </w:p>
+                            </w:txbxContent>
+                          </wps:txbx>
+                          <wps:bodyPr rot="0" vert="horz" wrap="square" lIns="91440" tIns="45720" rIns="91440" bIns="45720" anchor="t" anchorCtr="0">
+                            <a:noAutofit/>
+                          </wps:bodyPr>
+                        </wps:wsp>
+                        <wps:wsp>
+                          <wps:cNvPr id="1231949785" name="Straight Arrow Connector 2"/>
+                          <wps:cNvCnPr/>
+                          <wps:spPr>
+                            <a:xfrm flipV="1">
+                              <a:off x="2627690" y="72213"/>
+                              <a:ext cx="0" cy="317316"/>
+                            </a:xfrm>
+                            <a:prstGeom prst="straightConnector1">
+                              <a:avLst/>
+                            </a:prstGeom>
+                            <a:ln>
+                              <a:solidFill>
+                                <a:srgbClr val="FF0000"/>
+                              </a:solidFill>
+                              <a:tailEnd type="triangle"/>
+                            </a:ln>
+                          </wps:spPr>
+                          <wps:style>
+                            <a:lnRef idx="1">
+                              <a:schemeClr val="accent1"/>
+                            </a:lnRef>
+                            <a:fillRef idx="0">
+                              <a:schemeClr val="accent1"/>
+                            </a:fillRef>
+                            <a:effectRef idx="0">
+                              <a:schemeClr val="accent1"/>
+                            </a:effectRef>
+                            <a:fontRef idx="minor">
+                              <a:schemeClr val="tx1"/>
+                            </a:fontRef>
+                          </wps:style>
+                          <wps:bodyPr/>
+                        </wps:wsp>
+                        <wps:wsp>
+                          <wps:cNvPr id="764288666" name="Text Box 2"/>
+                          <wps:cNvSpPr txBox="1">
+                            <a:spLocks noChangeArrowheads="1"/>
+                          </wps:cNvSpPr>
+                          <wps:spPr bwMode="auto">
+                            <a:xfrm>
+                              <a:off x="2675864" y="27565"/>
+                              <a:ext cx="395020" cy="340707"/>
+                            </a:xfrm>
+                            <a:prstGeom prst="rect">
+                              <a:avLst/>
+                            </a:prstGeom>
+                            <a:noFill/>
+                            <a:ln w="9525">
+                              <a:noFill/>
+                              <a:miter lim="800000"/>
+                              <a:headEnd/>
+                              <a:tailEnd/>
+                            </a:ln>
+                          </wps:spPr>
+                          <wps:txbx>
+                            <w:txbxContent>
+                              <w:p>
+                                <w:pPr>
+                                  <w:rPr>
+                                    <w:color w:val="FFFFFF" w:themeColor="background1"/>
+                                  </w:rPr>
+                                </w:pPr>
+                                <w:r>
+                                  <w:rPr>
+                                    <w:color w:val="FFFFFF" w:themeColor="background1"/>
+                                  </w:rPr>
+                                  <w:t>+y</w:t>
+                                </w:r>
+                              </w:p>
+                            </w:txbxContent>
+                          </wps:txbx>
+                          <wps:bodyPr rot="0" vert="horz" wrap="square" lIns="91440" tIns="45720" rIns="91440" bIns="45720" anchor="t" anchorCtr="0">
+                            <a:noAutofit/>
+                          </wps:bodyPr>
+                        </wps:wsp>
+                      </wpg:grpSp>
                     </wpg:wgp>
                   </a:graphicData>
                 </a:graphic>
@@ -506,83 +453,7 @@
           </mc:Choice>
           <mc:Fallback>
             <w:pict>
-              <v:group w14:anchorId="03E91B42" id="Group 4" o:spid="_x0000_s1026" style="position:absolute;left:0;text-align:left;margin-left:77.65pt;margin-top:2.65pt;width:332.45pt;height:251.65pt;z-index:251670528;mso-width-relative:margin;mso-height-relative:margin" coordorigin="5247,1590" coordsize="42221,31959" o:gfxdata="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">
-                <v:group id="Group 3" o:spid="_x0000_s1027" style="position:absolute;left:6679;top:15488;width:26178;height:8594" coordsize="26178,8594" o:gfxdata="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">
-                  <v:shapetype id="_x0000_t32" coordsize="21600,21600" o:spt="32" o:oned="t" path="m,l21600,21600e" filled="f">
-                    <v:path arrowok="t" fillok="f" o:connecttype="none"/>
-                    <o:lock v:ext="edit" shapetype="t"/>
-                  </v:shapetype>
-                  <v:shape id="Straight Arrow Connector 2" o:spid="_x0000_s1028" type="#_x0000_t32" style="position:absolute;left:795;top:4245;width:25383;height:1721;flip:y;visibility:visible;mso-wrap-style:square" o:connectortype="straight" o:gfxdata="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" strokecolor="#156082 [3204]" strokeweight=".5pt">
-                    <v:stroke endarrow="block" joinstyle="miter"/>
-                  </v:shape>
-                  <v:shapetype id="_x0000_t202" coordsize="21600,21600" o:spt="202" path="m,l,21600r21600,l21600,xe">
-                    <v:stroke joinstyle="miter"/>
-                    <v:path gradientshapeok="t" o:connecttype="rect"/>
-                  </v:shapetype>
-                  <v:shape id="Text Box 2" o:spid="_x0000_s1029" type="#_x0000_t202" style="position:absolute;left:4134;top:3435;width:3950;height:2853;visibility:visible;mso-wrap-style:square;v-text-anchor:top" o:gfxdata="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" filled="f" stroked="f">
-                    <v:textbox>
-                      <w:txbxContent>
-                        <w:p>
-                          <w:pPr>
-                            <w:rPr>
-                              <w:color w:val="FFFFFF" w:themeColor="background1"/>
-                            </w:rPr>
-                          </w:pPr>
-                          <w:r>
-                            <w:rPr>
-                              <w:color w:val="FFFFFF" w:themeColor="background1"/>
-                            </w:rPr>
-                            <w:t>y</w:t>
-                          </w:r>
-                        </w:p>
-                      </w:txbxContent>
-                    </v:textbox>
-                  </v:shape>
-                  <v:shape id="Straight Arrow Connector 2" o:spid="_x0000_s1030" type="#_x0000_t32" style="position:absolute;left:795;top:6139;width:9583;height:762;visibility:visible;mso-wrap-style:square" o:connectortype="straight" o:gfxdata="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" strokecolor="#156082 [3204]" strokeweight=".5pt">
-                    <v:stroke endarrow="block" joinstyle="miter"/>
-                  </v:shape>
-                  <v:shape id="Text Box 2" o:spid="_x0000_s1031" type="#_x0000_t202" style="position:absolute;left:5645;top:5741;width:3950;height:2853;visibility:visible;mso-wrap-style:square;v-text-anchor:top" o:gfxdata="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" filled="f" stroked="f">
-                    <v:textbox>
-                      <w:txbxContent>
-                        <w:p>
-                          <w:pPr>
-                            <w:rPr>
-                              <w:color w:val="FFFFFF" w:themeColor="background1"/>
-                            </w:rPr>
-                          </w:pPr>
-                          <w:r>
-                            <w:rPr>
-                              <w:color w:val="FFFFFF" w:themeColor="background1"/>
-                            </w:rPr>
-                            <w:t>x</w:t>
-                          </w:r>
-                        </w:p>
-                      </w:txbxContent>
-                    </v:textbox>
-                  </v:shape>
-                  <v:shape id="Straight Arrow Connector 2" o:spid="_x0000_s1032" type="#_x0000_t32" style="position:absolute;left:301;width:457;height:6201;flip:x y;visibility:visible;mso-wrap-style:square" o:connectortype="straight" o:gfxdata="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" strokecolor="#156082 [3204]" strokeweight=".5pt">
-                    <v:stroke endarrow="block" joinstyle="miter"/>
-                  </v:shape>
-                  <v:shape id="Text Box 2" o:spid="_x0000_s1033" type="#_x0000_t202" style="position:absolute;top:96;width:3950;height:3407;visibility:visible;mso-wrap-style:square;v-text-anchor:top" o:gfxdata="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" filled="f" stroked="f">
-                    <v:textbox>
-                      <w:txbxContent>
-                        <w:p>
-                          <w:pPr>
-                            <w:rPr>
-                              <w:color w:val="FFFFFF" w:themeColor="background1"/>
-                            </w:rPr>
-                          </w:pPr>
-                          <w:r>
-                            <w:rPr>
-                              <w:color w:val="FFFFFF" w:themeColor="background1"/>
-                            </w:rPr>
-                            <w:t>z</w:t>
-                          </w:r>
-                        </w:p>
-                      </w:txbxContent>
-                    </v:textbox>
-                  </v:shape>
-                </v:group>
+              <v:group w14:anchorId="03E91B42" id="Group 4" o:spid="_x0000_s1026" style="position:absolute;left:0;text-align:left;margin-left:77.5pt;margin-top:83.35pt;width:332.4pt;height:251.65pt;z-index:251670528;mso-width-relative:margin;mso-height-relative:margin" coordorigin="5247,1590" coordsize="42221,31959" o:gfxdata="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">
                 <v:shapetype id="_x0000_t75" coordsize="21600,21600" o:spt="75" o:preferrelative="t" path="m@4@5l@4@11@9@11@9@5xe" filled="f" stroked="f">
                   <v:stroke joinstyle="miter"/>
                   <v:formulas>
@@ -602,15 +473,173 @@
                   <v:path o:extrusionok="f" gradientshapeok="t" o:connecttype="rect"/>
                   <o:lock v:ext="edit" aspectratio="t"/>
                 </v:shapetype>
-                <v:shape id="Picture 1" o:spid="_x0000_s1034" type="#_x0000_t75" style="position:absolute;left:5247;top:1590;width:42222;height:31959;visibility:visible;mso-wrap-style:square" o:gfxdata="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">
+                <v:shape id="Picture 1" o:spid="_x0000_s1027" type="#_x0000_t75" style="position:absolute;left:5247;top:1590;width:42222;height:31959;visibility:visible;mso-wrap-style:square" o:gfxdata="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">
                   <v:imagedata r:id="rId8" o:title="" croptop="2801f" cropbottom="6449f" cropleft="6497f" cropright="6765f"/>
                 </v:shape>
+                <v:group id="Group 3" o:spid="_x0000_s1028" style="position:absolute;left:7760;top:15764;width:33931;height:6484" coordorigin="1081,275" coordsize="33930,6484" o:gfxdata="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">
+                  <v:shapetype id="_x0000_t32" coordsize="21600,21600" o:spt="32" o:oned="t" path="m,l21600,21600e" filled="f">
+                    <v:path arrowok="t" fillok="f" o:connecttype="none"/>
+                    <o:lock v:ext="edit" shapetype="t"/>
+                  </v:shapetype>
+                  <v:shape id="Straight Arrow Connector 2" o:spid="_x0000_s1029" type="#_x0000_t32" style="position:absolute;left:1081;top:4137;width:25124;height:1618;flip:x;visibility:visible;mso-wrap-style:square" o:connectortype="straight" o:gfxdata="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" strokecolor="red" strokeweight=".5pt">
+                    <v:stroke endarrow="block" joinstyle="miter"/>
+                  </v:shape>
+                  <v:shapetype id="_x0000_t202" coordsize="21600,21600" o:spt="202" path="m,l,21600r21600,l21600,xe">
+                    <v:stroke joinstyle="miter"/>
+                    <v:path gradientshapeok="t" o:connecttype="rect"/>
+                  </v:shapetype>
+                  <v:shape id="Text Box 2" o:spid="_x0000_s1030" type="#_x0000_t202" style="position:absolute;left:16666;top:3907;width:3950;height:2853;visibility:visible;mso-wrap-style:square;v-text-anchor:top" o:gfxdata="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" filled="f" stroked="f">
+                    <v:textbox>
+                      <w:txbxContent>
+                        <w:p>
+                          <w:pPr>
+                            <w:rPr>
+                              <w:color w:val="FFFFFF" w:themeColor="background1"/>
+                            </w:rPr>
+                          </w:pPr>
+                          <w:r>
+                            <w:rPr>
+                              <w:color w:val="FFFFFF" w:themeColor="background1"/>
+                            </w:rPr>
+                            <w:t>+</w:t>
+                          </w:r>
+                          <w:r>
+                            <w:rPr>
+                              <w:color w:val="FFFFFF" w:themeColor="background1"/>
+                            </w:rPr>
+                            <w:t>x</w:t>
+                          </w:r>
+                        </w:p>
+                      </w:txbxContent>
+                    </v:textbox>
+                  </v:shape>
+                  <v:shape id="Straight Arrow Connector 2" o:spid="_x0000_s1031" type="#_x0000_t32" style="position:absolute;left:26758;top:4137;width:8254;height:209;visibility:visible;mso-wrap-style:square" o:connectortype="straight" o:gfxdata="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" strokecolor="red" strokeweight=".5pt">
+                    <v:stroke endarrow="block" joinstyle="miter"/>
+                  </v:shape>
+                  <v:shape id="Text Box 2" o:spid="_x0000_s1032" type="#_x0000_t202" style="position:absolute;left:30647;top:3406;width:3950;height:2853;visibility:visible;mso-wrap-style:square;v-text-anchor:top" o:gfxdata="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" filled="f" stroked="f">
+                    <v:textbox>
+                      <w:txbxContent>
+                        <w:p>
+                          <w:pPr>
+                            <w:rPr>
+                              <w:color w:val="FFFFFF" w:themeColor="background1"/>
+                            </w:rPr>
+                          </w:pPr>
+                          <w:r>
+                            <w:rPr>
+                              <w:color w:val="FFFFFF" w:themeColor="background1"/>
+                            </w:rPr>
+                            <w:t>+</w:t>
+                          </w:r>
+                          <w:r>
+                            <w:rPr>
+                              <w:color w:val="FFFFFF" w:themeColor="background1"/>
+                            </w:rPr>
+                            <w:t>z</w:t>
+                          </w:r>
+                        </w:p>
+                      </w:txbxContent>
+                    </v:textbox>
+                  </v:shape>
+                  <v:shape id="Straight Arrow Connector 2" o:spid="_x0000_s1033" type="#_x0000_t32" style="position:absolute;left:26276;top:722;width:0;height:3173;flip:y;visibility:visible;mso-wrap-style:square" o:connectortype="straight" o:gfxdata="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" strokecolor="red" strokeweight=".5pt">
+                    <v:stroke endarrow="block" joinstyle="miter"/>
+                  </v:shape>
+                  <v:shape id="Text Box 2" o:spid="_x0000_s1034" type="#_x0000_t202" style="position:absolute;left:26758;top:275;width:3950;height:3407;visibility:visible;mso-wrap-style:square;v-text-anchor:top" o:gfxdata="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" filled="f" stroked="f">
+                    <v:textbox>
+                      <w:txbxContent>
+                        <w:p>
+                          <w:pPr>
+                            <w:rPr>
+                              <w:color w:val="FFFFFF" w:themeColor="background1"/>
+                            </w:rPr>
+                          </w:pPr>
+                          <w:r>
+                            <w:rPr>
+                              <w:color w:val="FFFFFF" w:themeColor="background1"/>
+                            </w:rPr>
+                            <w:t>+y</w:t>
+                          </w:r>
+                        </w:p>
+                      </w:txbxContent>
+                    </v:textbox>
+                  </v:shape>
+                </v:group>
                 <w10:wrap type="topAndBottom"/>
               </v:group>
             </w:pict>
           </mc:Fallback>
         </mc:AlternateContent>
       </w:r>
+      <w:r>
+        <w:rPr>
+          <w:rFonts w:ascii="Times New Roman" w:hAnsi="Times New Roman" w:cs="Times New Roman"/>
+        </w:rPr>
+        <w:t xml:space="preserve">The next step was to determine the minimum and maximum values of </w:t>
+      </w:r>
+      <w:r>
+        <w:rPr>
+          <w:rFonts w:ascii="Times New Roman" w:hAnsi="Times New Roman" w:cs="Times New Roman"/>
+          <w:i/>
+          <w:iCs/>
+        </w:rPr>
+        <w:t>bbox</w:t>
+      </w:r>
+      <w:r>
+        <w:rPr>
+          <w:rFonts w:ascii="Times New Roman" w:hAnsi="Times New Roman" w:cs="Times New Roman"/>
+        </w:rPr>
+        <w:t xml:space="preserve"> to capture the entire statue. Figure __ shows a very skewed rectangular prism. This was done in order to determine what are the x, y, and z directions in the image before </w:t>
+      </w:r>
+      <w:r>
+        <w:rPr>
+          <w:rFonts w:ascii="Times New Roman" w:hAnsi="Times New Roman" w:cs="Times New Roman"/>
+        </w:rPr>
+        <w:t>adjusting</w:t>
+      </w:r>
+      <w:r>
+        <w:rPr>
+          <w:rFonts w:ascii="Times New Roman" w:hAnsi="Times New Roman" w:cs="Times New Roman"/>
+        </w:rPr>
+        <w:t xml:space="preserve"> the </w:t>
+      </w:r>
+      <w:r>
+        <w:rPr>
+          <w:rFonts w:ascii="Times New Roman" w:hAnsi="Times New Roman" w:cs="Times New Roman"/>
+        </w:rPr>
+        <w:t>bounds of the box</w:t>
+      </w:r>
+      <w:r>
+        <w:rPr>
+          <w:rFonts w:ascii="Times New Roman" w:hAnsi="Times New Roman" w:cs="Times New Roman"/>
+        </w:rPr>
+        <w:t>.</w:t>
+      </w:r>
+      <w:r>
+        <w:rPr>
+          <w:rFonts w:ascii="Times New Roman" w:hAnsi="Times New Roman" w:cs="Times New Roman"/>
+        </w:rPr>
+        <w:t xml:space="preserve"> The bounds of the box </w:t>
+      </w:r>
+      <w:r>
+        <w:rPr>
+          <w:rFonts w:ascii="Times New Roman" w:hAnsi="Times New Roman" w:cs="Times New Roman"/>
+        </w:rPr>
+        <w:t>were</w:t>
+      </w:r>
+      <w:r>
+        <w:rPr>
+          <w:rFonts w:ascii="Times New Roman" w:hAnsi="Times New Roman" w:cs="Times New Roman"/>
+        </w:rPr>
+        <w:t xml:space="preserve"> also adjusted using trial and error to get a box that seemed to encompass the entire statue from all angles.</w:t>
+      </w:r>
+    </w:p>
+    <w:p>
+      <w:pPr>
+        <w:pStyle w:val="ListParagraph"/>
+        <w:rPr>
+          <w:rFonts w:ascii="Times New Roman" w:hAnsi="Times New Roman" w:cs="Times New Roman"/>
+        </w:rPr>
+      </w:pPr>
     </w:p>
     <w:p>
       <w:pPr>
@@ -634,7 +663,61 @@
         <w:rPr>
           <w:rFonts w:ascii="Times New Roman" w:hAnsi="Times New Roman" w:cs="Times New Roman"/>
         </w:rPr>
-        <w:t xml:space="preserve">. This was done by </w:t>
+        <w:t>. This was done by</w:t>
+      </w:r>
+    </w:p>
+    <w:p>
+      <w:pPr>
+        <w:pStyle w:val="ListParagraph"/>
+        <w:rPr>
+          <w:rFonts w:ascii="Times New Roman" w:hAnsi="Times New Roman" w:cs="Times New Roman"/>
+        </w:rPr>
+      </w:pPr>
+    </w:p>
+    <w:p>
+      <w:pPr>
+        <w:pStyle w:val="ListParagraph"/>
+        <w:numPr>
+          <w:ilvl w:val="0"/>
+          <w:numId w:val="2"/>
+        </w:numPr>
+        <w:spacing w:after="0"/>
+        <w:rPr>
+          <w:rFonts w:ascii="Times New Roman" w:hAnsi="Times New Roman" w:cs="Times New Roman"/>
+        </w:rPr>
+      </w:pPr>
+      <w:r>
+        <w:rPr>
+          <w:rFonts w:ascii="Times New Roman" w:hAnsi="Times New Roman" w:cs="Times New Roman"/>
+        </w:rPr>
+        <w:t xml:space="preserve"> </w:t>
+      </w:r>
+    </w:p>
+    <w:p>
+      <w:pPr>
+        <w:pStyle w:val="ListParagraph"/>
+        <w:rPr>
+          <w:rFonts w:ascii="Times New Roman" w:hAnsi="Times New Roman" w:cs="Times New Roman"/>
+        </w:rPr>
+      </w:pPr>
+    </w:p>
+    <w:p>
+      <w:pPr>
+        <w:pStyle w:val="ListParagraph"/>
+        <w:numPr>
+          <w:ilvl w:val="0"/>
+          <w:numId w:val="2"/>
+        </w:numPr>
+        <w:spacing w:after="0"/>
+        <w:rPr>
+          <w:rFonts w:ascii="Times New Roman" w:hAnsi="Times New Roman" w:cs="Times New Roman"/>
+        </w:rPr>
+      </w:pPr>
+      <w:r>
+        <w:rPr>
+          <w:rFonts w:ascii="Times New Roman" w:hAnsi="Times New Roman" w:cs="Times New Roman"/>
+        </w:rPr>
+        <w:t>A high-resolution (many voxels) model was used to accurately extract the edges, as is seen in Figure __. This used 50, 150, and 70 voxels in the x, y, and z directions, respectively.</w:t>
       </w:r>
     </w:p>
     <w:sectPr>

</xml_diff>

<commit_message>
Successfully generated 3D rendering of the statue from images. Working on report
</commit_message>
<xml_diff>
--- a/results/Report.docx
+++ b/results/Report.docx
@@ -66,16 +66,19 @@
     </w:p>
     <w:p>
       <w:pPr>
-        <w:pStyle w:val="ListParagraph"/>
-        <w:numPr>
-          <w:ilvl w:val="0"/>
-          <w:numId w:val="2"/>
-        </w:numPr>
         <w:spacing w:after="0"/>
         <w:rPr>
           <w:rFonts w:ascii="Times New Roman" w:hAnsi="Times New Roman" w:cs="Times New Roman"/>
         </w:rPr>
       </w:pPr>
+    </w:p>
+    <w:p>
+      <w:pPr>
+        <w:spacing w:after="0"/>
+        <w:rPr>
+          <w:rFonts w:ascii="Times New Roman" w:hAnsi="Times New Roman" w:cs="Times New Roman"/>
+        </w:rPr>
+      </w:pPr>
       <w:r>
         <w:rPr>
           <w:rFonts w:ascii="Times New Roman" w:hAnsi="Times New Roman" w:cs="Times New Roman"/>
@@ -88,6 +91,7 @@
         </w:rPr>
         <w:t xml:space="preserve">. This was done by trial and error of the </w:t>
       </w:r>
+      <w:proofErr w:type="spellStart"/>
       <w:r>
         <w:rPr>
           <w:rFonts w:ascii="Times New Roman" w:hAnsi="Times New Roman" w:cs="Times New Roman"/>
@@ -96,11 +100,26 @@
         </w:rPr>
         <w:t>silhouetteThreshold</w:t>
       </w:r>
-      <w:r>
-        <w:rPr>
-          <w:rFonts w:ascii="Times New Roman" w:hAnsi="Times New Roman" w:cs="Times New Roman"/>
-        </w:rPr>
-        <w:t xml:space="preserve"> variable until the statue appeared with little noise around it. This trial and error process can be seen in figures __ through __.</w:t>
+      <w:proofErr w:type="spellEnd"/>
+      <w:r>
+        <w:rPr>
+          <w:rFonts w:ascii="Times New Roman" w:hAnsi="Times New Roman" w:cs="Times New Roman"/>
+        </w:rPr>
+        <w:t xml:space="preserve"> variable until the statue appeared with little noise around it. This </w:t>
+      </w:r>
+      <w:proofErr w:type="gramStart"/>
+      <w:r>
+        <w:rPr>
+          <w:rFonts w:ascii="Times New Roman" w:hAnsi="Times New Roman" w:cs="Times New Roman"/>
+        </w:rPr>
+        <w:t>trial and error</w:t>
+      </w:r>
+      <w:proofErr w:type="gramEnd"/>
+      <w:r>
+        <w:rPr>
+          <w:rFonts w:ascii="Times New Roman" w:hAnsi="Times New Roman" w:cs="Times New Roman"/>
+        </w:rPr>
+        <w:t xml:space="preserve"> process can be seen in figures __ through __.</w:t>
       </w:r>
     </w:p>
     <w:p>
@@ -576,6 +595,7 @@
         </w:rPr>
         <w:t xml:space="preserve">The next step was to determine the minimum and maximum values of </w:t>
       </w:r>
+      <w:proofErr w:type="spellStart"/>
       <w:r>
         <w:rPr>
           <w:rFonts w:ascii="Times New Roman" w:hAnsi="Times New Roman" w:cs="Times New Roman"/>
@@ -584,11 +604,26 @@
         </w:rPr>
         <w:t>bbox</w:t>
       </w:r>
-      <w:r>
-        <w:rPr>
-          <w:rFonts w:ascii="Times New Roman" w:hAnsi="Times New Roman" w:cs="Times New Roman"/>
-        </w:rPr>
-        <w:t xml:space="preserve"> to capture the entire statue. Figure __ shows a very skewed rectangular prism. This was done in order to determine what are the x, y, and z directions in the image before </w:t>
+      <w:proofErr w:type="spellEnd"/>
+      <w:r>
+        <w:rPr>
+          <w:rFonts w:ascii="Times New Roman" w:hAnsi="Times New Roman" w:cs="Times New Roman"/>
+        </w:rPr>
+        <w:t xml:space="preserve"> to capture the entire statue. Figure __ shows a very skewed rectangular prism. This was done </w:t>
+      </w:r>
+      <w:proofErr w:type="gramStart"/>
+      <w:r>
+        <w:rPr>
+          <w:rFonts w:ascii="Times New Roman" w:hAnsi="Times New Roman" w:cs="Times New Roman"/>
+        </w:rPr>
+        <w:t>in order to</w:t>
+      </w:r>
+      <w:proofErr w:type="gramEnd"/>
+      <w:r>
+        <w:rPr>
+          <w:rFonts w:ascii="Times New Roman" w:hAnsi="Times New Roman" w:cs="Times New Roman"/>
+        </w:rPr>
+        <w:t xml:space="preserve"> determine what are the x, y, and z directions in the image before </w:t>
       </w:r>
       <w:r>
         <w:rPr>
@@ -657,13 +692,81 @@
         <w:rPr>
           <w:rFonts w:ascii="Times New Roman" w:hAnsi="Times New Roman" w:cs="Times New Roman"/>
         </w:rPr>
-        <w:t>The next step was to determine which voxel contained the object</w:t>
-      </w:r>
-      <w:r>
-        <w:rPr>
-          <w:rFonts w:ascii="Times New Roman" w:hAnsi="Times New Roman" w:cs="Times New Roman"/>
-        </w:rPr>
-        <w:t>. This was done by</w:t>
+        <w:t>Figure</w:t>
+      </w:r>
+      <w:r>
+        <w:rPr>
+          <w:rFonts w:ascii="Times New Roman" w:hAnsi="Times New Roman" w:cs="Times New Roman"/>
+        </w:rPr>
+        <w:t>s __ to __</w:t>
+      </w:r>
+      <w:r>
+        <w:rPr>
+          <w:rFonts w:ascii="Times New Roman" w:hAnsi="Times New Roman" w:cs="Times New Roman"/>
+        </w:rPr>
+        <w:t xml:space="preserve"> </w:t>
+      </w:r>
+      <w:proofErr w:type="gramStart"/>
+      <w:r>
+        <w:rPr>
+          <w:rFonts w:ascii="Times New Roman" w:hAnsi="Times New Roman" w:cs="Times New Roman"/>
+        </w:rPr>
+        <w:t>shows</w:t>
+      </w:r>
+      <w:proofErr w:type="gramEnd"/>
+      <w:r>
+        <w:rPr>
+          <w:rFonts w:ascii="Times New Roman" w:hAnsi="Times New Roman" w:cs="Times New Roman"/>
+        </w:rPr>
+        <w:t xml:space="preserve"> </w:t>
+      </w:r>
+      <w:r>
+        <w:rPr>
+          <w:rFonts w:ascii="Times New Roman" w:hAnsi="Times New Roman" w:cs="Times New Roman"/>
+        </w:rPr>
+        <w:t>the locations of the centers of each voxel, viewed from a few different angles. This is just for demonstration purposes so that you can see the statue still. In the actual program, I used a very high number of voxels (</w:t>
+      </w:r>
+      <w:r>
+        <w:rPr>
+          <w:rFonts w:ascii="Times New Roman" w:hAnsi="Times New Roman" w:cs="Times New Roman"/>
+        </w:rPr>
+        <w:t>4</w:t>
+      </w:r>
+      <w:r>
+        <w:rPr>
+          <w:rFonts w:ascii="Times New Roman" w:hAnsi="Times New Roman" w:cs="Times New Roman"/>
+        </w:rPr>
+        <w:t>,</w:t>
+      </w:r>
+      <w:r>
+        <w:rPr>
+          <w:rFonts w:ascii="Times New Roman" w:hAnsi="Times New Roman" w:cs="Times New Roman"/>
+        </w:rPr>
+        <w:t>760</w:t>
+      </w:r>
+      <w:r>
+        <w:rPr>
+          <w:rFonts w:ascii="Times New Roman" w:hAnsi="Times New Roman" w:cs="Times New Roman"/>
+        </w:rPr>
+        <w:t>,</w:t>
+      </w:r>
+      <w:r>
+        <w:rPr>
+          <w:rFonts w:ascii="Times New Roman" w:hAnsi="Times New Roman" w:cs="Times New Roman"/>
+        </w:rPr>
+        <w:t>000</w:t>
+      </w:r>
+      <w:r>
+        <w:rPr>
+          <w:rFonts w:ascii="Times New Roman" w:hAnsi="Times New Roman" w:cs="Times New Roman"/>
+        </w:rPr>
+        <w:t xml:space="preserve">) to generate an accurate 3D map. When plotting the centers of the voxels, it appears to be a solid block, as is seen in Figure __. </w:t>
+      </w:r>
+      <w:r>
+        <w:rPr>
+          <w:rFonts w:ascii="Times New Roman" w:hAnsi="Times New Roman" w:cs="Times New Roman"/>
+        </w:rPr>
+        <w:t>This used 50, 150, and 70 voxels in the x, y, and z directions, respectively.</w:t>
       </w:r>
     </w:p>
     <w:p>
@@ -686,12 +789,6 @@
           <w:rFonts w:ascii="Times New Roman" w:hAnsi="Times New Roman" w:cs="Times New Roman"/>
         </w:rPr>
       </w:pPr>
-      <w:r>
-        <w:rPr>
-          <w:rFonts w:ascii="Times New Roman" w:hAnsi="Times New Roman" w:cs="Times New Roman"/>
-        </w:rPr>
-        <w:t xml:space="preserve"> </w:t>
-      </w:r>
     </w:p>
     <w:p>
       <w:pPr>
@@ -717,7 +814,79 @@
         <w:rPr>
           <w:rFonts w:ascii="Times New Roman" w:hAnsi="Times New Roman" w:cs="Times New Roman"/>
         </w:rPr>
-        <w:t>A high-resolution (many voxels) model was used to accurately extract the edges, as is seen in Figure __. This used 50, 150, and 70 voxels in the x, y, and z directions, respectively.</w:t>
+        <w:t>The next step was to determine which voxel contained the</w:t>
+      </w:r>
+      <w:r>
+        <w:rPr>
+          <w:rFonts w:ascii="Times New Roman" w:hAnsi="Times New Roman" w:cs="Times New Roman"/>
+        </w:rPr>
+        <w:t xml:space="preserve"> statue</w:t>
+      </w:r>
+      <w:r>
+        <w:rPr>
+          <w:rFonts w:ascii="Times New Roman" w:hAnsi="Times New Roman" w:cs="Times New Roman"/>
+        </w:rPr>
+        <w:t>. This was done by</w:t>
+      </w:r>
+      <w:r>
+        <w:rPr>
+          <w:rFonts w:ascii="Times New Roman" w:hAnsi="Times New Roman" w:cs="Times New Roman"/>
+        </w:rPr>
+        <w:t xml:space="preserve"> getting the individual pixel coordinates of each of the centers and seeing if they lie on a white pixel from the intensity-thresholded image.</w:t>
+      </w:r>
+    </w:p>
+    <w:p>
+      <w:pPr>
+        <w:pStyle w:val="ListParagraph"/>
+        <w:rPr>
+          <w:rFonts w:ascii="Times New Roman" w:hAnsi="Times New Roman" w:cs="Times New Roman"/>
+        </w:rPr>
+      </w:pPr>
+    </w:p>
+    <w:p>
+      <w:pPr>
+        <w:pStyle w:val="ListParagraph"/>
+        <w:numPr>
+          <w:ilvl w:val="0"/>
+          <w:numId w:val="2"/>
+        </w:numPr>
+        <w:spacing w:after="0"/>
+        <w:rPr>
+          <w:rFonts w:ascii="Times New Roman" w:hAnsi="Times New Roman" w:cs="Times New Roman"/>
+        </w:rPr>
+      </w:pPr>
+      <w:r>
+        <w:rPr>
+          <w:rFonts w:ascii="Times New Roman" w:hAnsi="Times New Roman" w:cs="Times New Roman"/>
+        </w:rPr>
+        <w:t xml:space="preserve"> </w:t>
+      </w:r>
+    </w:p>
+    <w:p>
+      <w:pPr>
+        <w:pStyle w:val="ListParagraph"/>
+        <w:rPr>
+          <w:rFonts w:ascii="Times New Roman" w:hAnsi="Times New Roman" w:cs="Times New Roman"/>
+        </w:rPr>
+      </w:pPr>
+    </w:p>
+    <w:p>
+      <w:pPr>
+        <w:pStyle w:val="ListParagraph"/>
+        <w:numPr>
+          <w:ilvl w:val="0"/>
+          <w:numId w:val="2"/>
+        </w:numPr>
+        <w:spacing w:after="0"/>
+        <w:rPr>
+          <w:rFonts w:ascii="Times New Roman" w:hAnsi="Times New Roman" w:cs="Times New Roman"/>
+        </w:rPr>
+      </w:pPr>
+      <w:r>
+        <w:rPr>
+          <w:rFonts w:ascii="Times New Roman" w:hAnsi="Times New Roman" w:cs="Times New Roman"/>
+        </w:rPr>
+        <w:t xml:space="preserve">A high-resolution (many voxels) model was used to accurately extract the edges, as is seen in Figure __. </w:t>
       </w:r>
     </w:p>
     <w:sectPr>
@@ -786,16 +955,28 @@
   <w:p>
     <w:pPr>
       <w:pStyle w:val="Header"/>
+      <w:rPr>
+        <w:color w:val="BFBFBF" w:themeColor="background1" w:themeShade="BF"/>
+      </w:rPr>
     </w:pPr>
     <w:r>
+      <w:rPr>
+        <w:color w:val="BFBFBF" w:themeColor="background1" w:themeShade="BF"/>
+      </w:rPr>
       <w:t>Nicholas Luis (NML5604)</w:t>
     </w:r>
   </w:p>
   <w:p>
     <w:pPr>
       <w:pStyle w:val="Header"/>
+      <w:rPr>
+        <w:color w:val="BFBFBF" w:themeColor="background1" w:themeShade="BF"/>
+      </w:rPr>
     </w:pPr>
     <w:r>
+      <w:rPr>
+        <w:color w:val="BFBFBF" w:themeColor="background1" w:themeShade="BF"/>
+      </w:rPr>
       <w:t>I have completed this with integrity</w:t>
     </w:r>
   </w:p>
@@ -1677,6 +1858,7 @@
   <w:style w:type="character" w:default="1" w:styleId="DefaultParagraphFont">
     <w:name w:val="Default Paragraph Font"/>
     <w:uiPriority w:val="1"/>
+    <w:semiHidden/>
     <w:unhideWhenUsed/>
   </w:style>
   <w:style w:type="table" w:default="1" w:styleId="TableNormal">

</xml_diff>

<commit_message>
Continued work on report. Make sure to consult the rubric
</commit_message>
<xml_diff>
--- a/results/Report.docx
+++ b/results/Report.docx
@@ -5,6 +5,7 @@
     <w:p>
       <w:pPr>
         <w:pStyle w:val="Heading1"/>
+        <w:spacing w:before="0"/>
       </w:pPr>
       <w:r>
         <w:t>Shape From Silhouette Project</w:t>
@@ -21,13 +22,19 @@
         <w:rPr>
           <w:rFonts w:ascii="Times New Roman" w:hAnsi="Times New Roman" w:cs="Times New Roman"/>
         </w:rPr>
-        <w:t xml:space="preserve">Given: </w:t>
-      </w:r>
-      <w:r>
-        <w:rPr>
-          <w:rFonts w:ascii="Times New Roman" w:hAnsi="Times New Roman" w:cs="Times New Roman"/>
-        </w:rPr>
-        <w:t>Images taken of a statue from 18 different angles</w:t>
+        <w:t>By</w:t>
+      </w:r>
+      <w:r>
+        <w:rPr>
+          <w:rFonts w:ascii="Times New Roman" w:hAnsi="Times New Roman" w:cs="Times New Roman"/>
+        </w:rPr>
+        <w:t>:</w:t>
+      </w:r>
+      <w:r>
+        <w:rPr>
+          <w:rFonts w:ascii="Times New Roman" w:hAnsi="Times New Roman" w:cs="Times New Roman"/>
+        </w:rPr>
+        <w:t xml:space="preserve"> Nicholas Luis (NML5604@psu.edu)</w:t>
       </w:r>
     </w:p>
     <w:p>
@@ -41,36 +48,148 @@
         <w:rPr>
           <w:rFonts w:ascii="Times New Roman" w:hAnsi="Times New Roman" w:cs="Times New Roman"/>
         </w:rPr>
-        <w:t>Task</w:t>
-      </w:r>
-      <w:r>
-        <w:rPr>
-          <w:rFonts w:ascii="Times New Roman" w:hAnsi="Times New Roman" w:cs="Times New Roman"/>
+        <w:t xml:space="preserve">For: Dr. Eapen, </w:t>
+      </w:r>
+      <w:proofErr w:type="spellStart"/>
+      <w:r>
+        <w:rPr>
+          <w:rFonts w:ascii="Times New Roman" w:hAnsi="Times New Roman" w:cs="Times New Roman"/>
+        </w:rPr>
+        <w:t>Aersp</w:t>
+      </w:r>
+      <w:proofErr w:type="spellEnd"/>
+      <w:r>
+        <w:rPr>
+          <w:rFonts w:ascii="Times New Roman" w:hAnsi="Times New Roman" w:cs="Times New Roman"/>
+        </w:rPr>
+        <w:t xml:space="preserve"> 497: Signal Processing &amp; Computer Vision</w:t>
+      </w:r>
+    </w:p>
+    <w:p>
+      <w:pPr>
+        <w:spacing w:after="0"/>
+        <w:rPr>
+          <w:rFonts w:ascii="Times New Roman" w:hAnsi="Times New Roman" w:cs="Times New Roman"/>
+        </w:rPr>
+      </w:pPr>
+    </w:p>
+    <w:p>
+      <w:pPr>
+        <w:pStyle w:val="Heading2"/>
+      </w:pPr>
+      <w:r>
+        <w:t>Introduction</w:t>
+      </w:r>
+    </w:p>
+    <w:p>
+      <w:pPr>
+        <w:spacing w:after="0"/>
+        <w:rPr>
+          <w:rFonts w:ascii="Times New Roman" w:hAnsi="Times New Roman" w:cs="Times New Roman"/>
+        </w:rPr>
+      </w:pPr>
+      <w:r>
+        <w:rPr>
+          <w:rFonts w:ascii="Times New Roman" w:hAnsi="Times New Roman" w:cs="Times New Roman"/>
+        </w:rPr>
+        <w:t xml:space="preserve">The purpose of this project is to learn how to generate a 3D model of an object using pictures of it from different angles. Specifically, it employs a shape-from-silhouette (SFS) method, which only requires the silhouette of the object from different angles. This project generated a 3D model of a statue using 18 images, where the statue was rotated between each image. </w:t>
+      </w:r>
+    </w:p>
+    <w:p>
+      <w:pPr>
+        <w:pStyle w:val="Heading2"/>
+      </w:pPr>
+      <w:r>
+        <w:t>Procedure</w:t>
+      </w:r>
+    </w:p>
+    <w:p>
+      <w:r>
+        <w:t>The SFS process can be broken down into 5 main steps</w:t>
+      </w:r>
+      <w:r>
+        <w:t>, which are described below:</w:t>
+      </w:r>
+    </w:p>
+    <w:p>
+      <w:pPr>
+        <w:pStyle w:val="Heading3"/>
+        <w:rPr>
+          <w:sz w:val="26"/>
+          <w:szCs w:val="26"/>
+        </w:rPr>
+      </w:pPr>
+      <w:r>
+        <w:rPr>
+          <w:sz w:val="26"/>
+          <w:szCs w:val="26"/>
+        </w:rPr>
+        <w:t>Step 1</w:t>
+      </w:r>
+      <w:r>
+        <w:rPr>
+          <w:sz w:val="26"/>
+          <w:szCs w:val="26"/>
         </w:rPr>
         <w:t xml:space="preserve">: </w:t>
       </w:r>
       <w:r>
         <w:rPr>
-          <w:rFonts w:ascii="Times New Roman" w:hAnsi="Times New Roman" w:cs="Times New Roman"/>
-        </w:rPr>
-        <w:t>Create a 3D model of the object</w:t>
-      </w:r>
-    </w:p>
-    <w:p>
-      <w:pPr>
+          <w:sz w:val="26"/>
+          <w:szCs w:val="26"/>
+        </w:rPr>
+        <w:t>Silhouette Intensity Thresholding</w:t>
+      </w:r>
+    </w:p>
+    <w:p>
+      <w:pPr>
+        <w:pStyle w:val="ListParagraph"/>
+        <w:numPr>
+          <w:ilvl w:val="0"/>
+          <w:numId w:val="5"/>
+        </w:numPr>
         <w:spacing w:after="0"/>
         <w:rPr>
           <w:rFonts w:ascii="Times New Roman" w:hAnsi="Times New Roman" w:cs="Times New Roman"/>
         </w:rPr>
       </w:pPr>
-    </w:p>
-    <w:p>
-      <w:pPr>
+      <w:r>
+        <w:rPr>
+          <w:rFonts w:ascii="Times New Roman" w:hAnsi="Times New Roman" w:cs="Times New Roman"/>
+        </w:rPr>
+        <w:t>Discuss threshold value</w:t>
+      </w:r>
+    </w:p>
+    <w:p>
+      <w:pPr>
+        <w:pStyle w:val="ListParagraph"/>
+        <w:numPr>
+          <w:ilvl w:val="0"/>
+          <w:numId w:val="5"/>
+        </w:numPr>
         <w:spacing w:after="0"/>
         <w:rPr>
           <w:rFonts w:ascii="Times New Roman" w:hAnsi="Times New Roman" w:cs="Times New Roman"/>
         </w:rPr>
       </w:pPr>
+      <w:r>
+        <w:rPr>
+          <w:rFonts w:ascii="Times New Roman" w:hAnsi="Times New Roman" w:cs="Times New Roman"/>
+        </w:rPr>
+        <w:t>Show</w:t>
+      </w:r>
+      <w:r>
+        <w:rPr>
+          <w:rFonts w:ascii="Times New Roman" w:hAnsi="Times New Roman" w:cs="Times New Roman"/>
+        </w:rPr>
+        <w:t xml:space="preserve"> thresholded </w:t>
+      </w:r>
+      <w:r>
+        <w:rPr>
+          <w:rFonts w:ascii="Times New Roman" w:hAnsi="Times New Roman" w:cs="Times New Roman"/>
+        </w:rPr>
+        <w:t>Figures</w:t>
+      </w:r>
     </w:p>
     <w:p>
       <w:pPr>
@@ -79,10 +198,256 @@
           <w:rFonts w:ascii="Times New Roman" w:hAnsi="Times New Roman" w:cs="Times New Roman"/>
         </w:rPr>
       </w:pPr>
-      <w:r>
-        <w:rPr>
-          <w:rFonts w:ascii="Times New Roman" w:hAnsi="Times New Roman" w:cs="Times New Roman"/>
-        </w:rPr>
+    </w:p>
+    <w:p>
+      <w:pPr>
+        <w:spacing w:after="0"/>
+        <w:rPr>
+          <w:rFonts w:ascii="Times New Roman" w:hAnsi="Times New Roman" w:cs="Times New Roman"/>
+        </w:rPr>
+      </w:pPr>
+    </w:p>
+    <w:p>
+      <w:pPr>
+        <w:spacing w:after="0"/>
+        <w:rPr>
+          <w:rFonts w:ascii="Times New Roman" w:hAnsi="Times New Roman" w:cs="Times New Roman"/>
+        </w:rPr>
+      </w:pPr>
+      <w:r>
+        <w:rPr>
+          <w:rFonts w:ascii="Times New Roman" w:hAnsi="Times New Roman" w:cs="Times New Roman"/>
+        </w:rPr>
+        <w:t>The 5 steps in this project are as follows:</w:t>
+      </w:r>
+    </w:p>
+    <w:p>
+      <w:pPr>
+        <w:pStyle w:val="ListParagraph"/>
+        <w:numPr>
+          <w:ilvl w:val="0"/>
+          <w:numId w:val="4"/>
+        </w:numPr>
+        <w:spacing w:after="0"/>
+        <w:rPr>
+          <w:rFonts w:ascii="Times New Roman" w:hAnsi="Times New Roman" w:cs="Times New Roman"/>
+        </w:rPr>
+      </w:pPr>
+      <w:r>
+        <w:rPr>
+          <w:rFonts w:ascii="Times New Roman" w:hAnsi="Times New Roman" w:cs="Times New Roman"/>
+        </w:rPr>
+        <w:t xml:space="preserve">Silhouette </w:t>
+      </w:r>
+      <w:r>
+        <w:rPr>
+          <w:rFonts w:ascii="Times New Roman" w:hAnsi="Times New Roman" w:cs="Times New Roman"/>
+        </w:rPr>
+        <w:t>Intensity T</w:t>
+      </w:r>
+      <w:r>
+        <w:rPr>
+          <w:rFonts w:ascii="Times New Roman" w:hAnsi="Times New Roman" w:cs="Times New Roman"/>
+        </w:rPr>
+        <w:t>hresholding</w:t>
+      </w:r>
+    </w:p>
+    <w:p>
+      <w:pPr>
+        <w:pStyle w:val="ListParagraph"/>
+        <w:numPr>
+          <w:ilvl w:val="0"/>
+          <w:numId w:val="4"/>
+        </w:numPr>
+        <w:spacing w:after="0"/>
+        <w:rPr>
+          <w:rFonts w:ascii="Times New Roman" w:hAnsi="Times New Roman" w:cs="Times New Roman"/>
+        </w:rPr>
+      </w:pPr>
+      <w:r>
+        <w:rPr>
+          <w:rFonts w:ascii="Times New Roman" w:hAnsi="Times New Roman" w:cs="Times New Roman"/>
+        </w:rPr>
+        <w:t>Defining</w:t>
+      </w:r>
+      <w:r>
+        <w:rPr>
+          <w:rFonts w:ascii="Times New Roman" w:hAnsi="Times New Roman" w:cs="Times New Roman"/>
+        </w:rPr>
+        <w:t xml:space="preserve"> the B</w:t>
+      </w:r>
+      <w:r>
+        <w:rPr>
+          <w:rFonts w:ascii="Times New Roman" w:hAnsi="Times New Roman" w:cs="Times New Roman"/>
+        </w:rPr>
+        <w:t xml:space="preserve">ounding </w:t>
+      </w:r>
+      <w:r>
+        <w:rPr>
+          <w:rFonts w:ascii="Times New Roman" w:hAnsi="Times New Roman" w:cs="Times New Roman"/>
+        </w:rPr>
+        <w:t>B</w:t>
+      </w:r>
+      <w:r>
+        <w:rPr>
+          <w:rFonts w:ascii="Times New Roman" w:hAnsi="Times New Roman" w:cs="Times New Roman"/>
+        </w:rPr>
+        <w:t>ox</w:t>
+      </w:r>
+      <w:r>
+        <w:rPr>
+          <w:rFonts w:ascii="Times New Roman" w:hAnsi="Times New Roman" w:cs="Times New Roman"/>
+        </w:rPr>
+        <w:t xml:space="preserve"> and Voxels</w:t>
+      </w:r>
+    </w:p>
+    <w:p>
+      <w:pPr>
+        <w:pStyle w:val="ListParagraph"/>
+        <w:numPr>
+          <w:ilvl w:val="0"/>
+          <w:numId w:val="4"/>
+        </w:numPr>
+        <w:spacing w:after="0"/>
+        <w:rPr>
+          <w:rFonts w:ascii="Times New Roman" w:hAnsi="Times New Roman" w:cs="Times New Roman"/>
+        </w:rPr>
+      </w:pPr>
+      <w:r>
+        <w:rPr>
+          <w:rFonts w:ascii="Times New Roman" w:hAnsi="Times New Roman" w:cs="Times New Roman"/>
+        </w:rPr>
+        <w:t>Coordinate Transformations and Projections</w:t>
+      </w:r>
+    </w:p>
+    <w:p>
+      <w:pPr>
+        <w:pStyle w:val="ListParagraph"/>
+        <w:numPr>
+          <w:ilvl w:val="0"/>
+          <w:numId w:val="4"/>
+        </w:numPr>
+        <w:spacing w:after="0"/>
+        <w:rPr>
+          <w:rFonts w:ascii="Times New Roman" w:hAnsi="Times New Roman" w:cs="Times New Roman"/>
+        </w:rPr>
+      </w:pPr>
+      <w:r>
+        <w:rPr>
+          <w:rFonts w:ascii="Times New Roman" w:hAnsi="Times New Roman" w:cs="Times New Roman"/>
+        </w:rPr>
+        <w:t>Visual Hull</w:t>
+      </w:r>
+    </w:p>
+    <w:p>
+      <w:pPr>
+        <w:pStyle w:val="ListParagraph"/>
+        <w:numPr>
+          <w:ilvl w:val="0"/>
+          <w:numId w:val="4"/>
+        </w:numPr>
+        <w:spacing w:after="0"/>
+        <w:rPr>
+          <w:rFonts w:ascii="Times New Roman" w:hAnsi="Times New Roman" w:cs="Times New Roman"/>
+        </w:rPr>
+      </w:pPr>
+      <w:r>
+        <w:rPr>
+          <w:rFonts w:ascii="Times New Roman" w:hAnsi="Times New Roman" w:cs="Times New Roman"/>
+        </w:rPr>
+        <w:t>Image Generation</w:t>
+      </w:r>
+    </w:p>
+    <w:p>
+      <w:pPr>
+        <w:spacing w:after="0"/>
+        <w:rPr>
+          <w:rFonts w:ascii="Times New Roman" w:hAnsi="Times New Roman" w:cs="Times New Roman"/>
+        </w:rPr>
+      </w:pPr>
+    </w:p>
+    <w:p>
+      <w:pPr>
+        <w:pStyle w:val="Heading2"/>
+      </w:pPr>
+      <w:r>
+        <w:t>Results</w:t>
+      </w:r>
+    </w:p>
+    <w:p>
+      <w:pPr>
+        <w:spacing w:after="0"/>
+        <w:rPr>
+          <w:rFonts w:ascii="Times New Roman" w:hAnsi="Times New Roman" w:cs="Times New Roman"/>
+        </w:rPr>
+      </w:pPr>
+    </w:p>
+    <w:p>
+      <w:pPr>
+        <w:pStyle w:val="Heading2"/>
+      </w:pPr>
+      <w:r>
+        <w:t>Future Work and Improvements</w:t>
+      </w:r>
+    </w:p>
+    <w:p>
+      <w:pPr>
+        <w:spacing w:after="0"/>
+        <w:rPr>
+          <w:rFonts w:ascii="Times New Roman" w:hAnsi="Times New Roman" w:cs="Times New Roman"/>
+        </w:rPr>
+      </w:pPr>
+    </w:p>
+    <w:p>
+      <w:pPr>
+        <w:spacing w:after="0"/>
+        <w:rPr>
+          <w:rFonts w:ascii="Times New Roman" w:hAnsi="Times New Roman" w:cs="Times New Roman"/>
+        </w:rPr>
+      </w:pPr>
+    </w:p>
+    <w:p>
+      <w:pPr>
+        <w:pStyle w:val="Heading2"/>
+      </w:pPr>
+      <w:r>
+        <w:t>Conclusion</w:t>
+      </w:r>
+    </w:p>
+    <w:p>
+      <w:pPr>
+        <w:spacing w:after="0"/>
+        <w:rPr>
+          <w:rFonts w:ascii="Times New Roman" w:hAnsi="Times New Roman" w:cs="Times New Roman"/>
+        </w:rPr>
+      </w:pPr>
+      <w:r>
+        <w:rPr>
+          <w:rFonts w:ascii="Times New Roman" w:hAnsi="Times New Roman" w:cs="Times New Roman"/>
+        </w:rPr>
+        <w:t>In short, this project demonstrated how to extract a shape from a silhouette.</w:t>
+      </w:r>
+    </w:p>
+    <w:p>
+      <w:pPr>
+        <w:spacing w:after="0"/>
+        <w:rPr>
+          <w:rFonts w:ascii="Times New Roman" w:hAnsi="Times New Roman" w:cs="Times New Roman"/>
+        </w:rPr>
+      </w:pPr>
+    </w:p>
+    <w:p>
+      <w:pPr>
+        <w:spacing w:after="0"/>
+        <w:rPr>
+          <w:rFonts w:ascii="Times New Roman" w:hAnsi="Times New Roman" w:cs="Times New Roman"/>
+        </w:rPr>
+      </w:pPr>
+      <w:r>
+        <w:rPr>
+          <w:rFonts w:ascii="Times New Roman" w:hAnsi="Times New Roman" w:cs="Times New Roman"/>
+        </w:rPr>
+        <w:lastRenderedPageBreak/>
         <w:t>The first step was to extract the silhouette of the object</w:t>
       </w:r>
       <w:r>
@@ -890,7 +1255,6 @@
       </w:r>
     </w:p>
     <w:sectPr>
-      <w:headerReference w:type="default" r:id="rId9"/>
       <w:pgSz w:w="12240" w:h="15840"/>
       <w:pgMar w:top="1440" w:right="1440" w:bottom="1440" w:left="1440" w:header="720" w:footer="720" w:gutter="0"/>
       <w:cols w:space="720"/>
@@ -950,39 +1314,6 @@
 </w:footnotes>
 </file>
 
-<file path=word/header1.xml><?xml version="1.0" encoding="utf-8"?>
-<w:hdr xmlns:wpc="http://schemas.microsoft.com/office/word/2010/wordprocessingCanvas" xmlns:cx="http://schemas.microsoft.com/office/drawing/2014/chartex" xmlns:cx1="http://schemas.microsoft.com/office/drawing/2015/9/8/chartex" xmlns:cx2="http://schemas.microsoft.com/office/drawing/2015/10/21/chartex" xmlns:cx3="http://schemas.microsoft.com/office/drawing/2016/5/9/chartex" xmlns:cx4="http://schemas.microsoft.com/office/drawing/2016/5/10/chartex" xmlns:cx5="http://schemas.microsoft.com/office/drawing/2016/5/11/chartex" xmlns:cx6="http://schemas.microsoft.com/office/drawing/2016/5/12/chartex" xmlns:cx7="http://schemas.microsoft.com/office/drawing/2016/5/13/chartex" xmlns:cx8="http://schemas.microsoft.com/office/drawing/2016/5/14/chartex" xmlns:mc="http://schemas.openxmlformats.org/markup-compatibility/2006" xmlns:aink="http://schemas.microsoft.com/office/drawing/2016/ink" xmlns:am3d="http://schemas.microsoft.com/office/drawing/2017/model3d" xmlns:o="urn:schemas-microsoft-com:office:office" xmlns:oel="http://schemas.microsoft.com/office/2019/extlst" xmlns:r="http://schemas.openxmlformats.org/officeDocument/2006/relationships" xmlns:m="http://schemas.openxmlformats.org/officeDocument/2006/math" xmlns:v="urn:schemas-microsoft-com:vml" xmlns:wp14="http://schemas.microsoft.com/office/word/2010/wordprocessingDrawing" xmlns:wp="http://schemas.openxmlformats.org/drawingml/2006/wordprocessingDrawing" xmlns:w10="urn:schemas-microsoft-com:office:word" xmlns:w="http://schemas.openxmlformats.org/wordprocessingml/2006/main" xmlns:w14="http://schemas.microsoft.com/office/word/2010/wordml" xmlns:w15="http://schemas.microsoft.com/office/word/2012/wordml" xmlns:w16cex="http://schemas.microsoft.com/office/word/2018/wordml/cex" xmlns:w16cid="http://schemas.microsoft.com/office/word/2016/wordml/cid" xmlns:w16="http://schemas.microsoft.com/office/word/2018/wordml" xmlns:w16du="http://schemas.microsoft.com/office/word/2023/wordml/word16du" xmlns:w16sdtdh="http://schemas.microsoft.com/office/word/2020/wordml/sdtdatahash" xmlns:w16sdtfl="http://schemas.microsoft.com/office/word/2024/wordml/sdtformatlock" xmlns:w16se="http://schemas.microsoft.com/office/word/2015/wordml/symex" xmlns:wpg="http://schemas.microsoft.com/office/word/2010/wordprocessingGroup" xmlns:wpi="http://schemas.microsoft.com/office/word/2010/wordprocessingInk" xmlns:wne="http://schemas.microsoft.com/office/word/2006/wordml" xmlns:wps="http://schemas.microsoft.com/office/word/2010/wordprocessingShape" mc:Ignorable="w14 w15 w16se w16cid w16 w16cex w16sdtdh w16sdtfl w16du wp14">
-  <w:p>
-    <w:pPr>
-      <w:pStyle w:val="Header"/>
-      <w:rPr>
-        <w:color w:val="BFBFBF" w:themeColor="background1" w:themeShade="BF"/>
-      </w:rPr>
-    </w:pPr>
-    <w:r>
-      <w:rPr>
-        <w:color w:val="BFBFBF" w:themeColor="background1" w:themeShade="BF"/>
-      </w:rPr>
-      <w:t>Nicholas Luis (NML5604)</w:t>
-    </w:r>
-  </w:p>
-  <w:p>
-    <w:pPr>
-      <w:pStyle w:val="Header"/>
-      <w:rPr>
-        <w:color w:val="BFBFBF" w:themeColor="background1" w:themeShade="BF"/>
-      </w:rPr>
-    </w:pPr>
-    <w:r>
-      <w:rPr>
-        <w:color w:val="BFBFBF" w:themeColor="background1" w:themeShade="BF"/>
-      </w:rPr>
-      <w:t>I have completed this with integrity</w:t>
-    </w:r>
-  </w:p>
-</w:hdr>
-</file>
-
 <file path=word/numbering.xml><?xml version="1.0" encoding="utf-8"?>
 <w:numbering xmlns:wpc="http://schemas.microsoft.com/office/word/2010/wordprocessingCanvas" xmlns:cx="http://schemas.microsoft.com/office/drawing/2014/chartex" xmlns:cx1="http://schemas.microsoft.com/office/drawing/2015/9/8/chartex" xmlns:cx2="http://schemas.microsoft.com/office/drawing/2015/10/21/chartex" xmlns:cx3="http://schemas.microsoft.com/office/drawing/2016/5/9/chartex" xmlns:cx4="http://schemas.microsoft.com/office/drawing/2016/5/10/chartex" xmlns:cx5="http://schemas.microsoft.com/office/drawing/2016/5/11/chartex" xmlns:cx6="http://schemas.microsoft.com/office/drawing/2016/5/12/chartex" xmlns:cx7="http://schemas.microsoft.com/office/drawing/2016/5/13/chartex" xmlns:cx8="http://schemas.microsoft.com/office/drawing/2016/5/14/chartex" xmlns:mc="http://schemas.openxmlformats.org/markup-compatibility/2006" xmlns:aink="http://schemas.microsoft.com/office/drawing/2016/ink" xmlns:am3d="http://schemas.microsoft.com/office/drawing/2017/model3d" xmlns:o="urn:schemas-microsoft-com:office:office" xmlns:oel="http://schemas.microsoft.com/office/2019/extlst" xmlns:r="http://schemas.openxmlformats.org/officeDocument/2006/relationships" xmlns:m="http://schemas.openxmlformats.org/officeDocument/2006/math" xmlns:v="urn:schemas-microsoft-com:vml" xmlns:wp14="http://schemas.microsoft.com/office/word/2010/wordprocessingDrawing" xmlns:wp="http://schemas.openxmlformats.org/drawingml/2006/wordprocessingDrawing" xmlns:w10="urn:schemas-microsoft-com:office:word" xmlns:w="http://schemas.openxmlformats.org/wordprocessingml/2006/main" xmlns:w14="http://schemas.microsoft.com/office/word/2010/wordml" xmlns:w15="http://schemas.microsoft.com/office/word/2012/wordml" xmlns:w16cex="http://schemas.microsoft.com/office/word/2018/wordml/cex" xmlns:w16cid="http://schemas.microsoft.com/office/word/2016/wordml/cid" xmlns:w16="http://schemas.microsoft.com/office/word/2018/wordml" xmlns:w16du="http://schemas.microsoft.com/office/word/2023/wordml/word16du" xmlns:w16sdtdh="http://schemas.microsoft.com/office/word/2020/wordml/sdtdatahash" xmlns:w16sdtfl="http://schemas.microsoft.com/office/word/2024/wordml/sdtformatlock" xmlns:w16se="http://schemas.microsoft.com/office/word/2015/wordml/symex" xmlns:wpg="http://schemas.microsoft.com/office/word/2010/wordprocessingGroup" xmlns:wpi="http://schemas.microsoft.com/office/word/2010/wordprocessingInk" xmlns:wne="http://schemas.microsoft.com/office/word/2006/wordml" xmlns:wps="http://schemas.microsoft.com/office/word/2010/wordprocessingShape" mc:Ignorable="w14 w15 w16se w16cid w16 w16cex w16sdtdh w16sdtfl w16du wp14">
   <w:abstractNum w:abstractNumId="0" w15:restartNumberingAfterBreak="0">
@@ -1209,11 +1540,311 @@
       </w:rPr>
     </w:lvl>
   </w:abstractNum>
+  <w:abstractNum w:abstractNumId="2" w15:restartNumberingAfterBreak="0">
+    <w:nsid w:val="6612050B"/>
+    <w:multiLevelType w:val="hybridMultilevel"/>
+    <w:tmpl w:val="524A5D9E"/>
+    <w:lvl w:ilvl="0" w:tplc="0409000F">
+      <w:start w:val="1"/>
+      <w:numFmt w:val="decimal"/>
+      <w:lvlText w:val="%1."/>
+      <w:lvlJc w:val="left"/>
+      <w:pPr>
+        <w:ind w:left="720" w:hanging="360"/>
+      </w:pPr>
+      <w:rPr>
+        <w:rFonts w:hint="default"/>
+      </w:rPr>
+    </w:lvl>
+    <w:lvl w:ilvl="1" w:tplc="04090019" w:tentative="1">
+      <w:start w:val="1"/>
+      <w:numFmt w:val="lowerLetter"/>
+      <w:lvlText w:val="%2."/>
+      <w:lvlJc w:val="left"/>
+      <w:pPr>
+        <w:ind w:left="1440" w:hanging="360"/>
+      </w:pPr>
+    </w:lvl>
+    <w:lvl w:ilvl="2" w:tplc="0409001B" w:tentative="1">
+      <w:start w:val="1"/>
+      <w:numFmt w:val="lowerRoman"/>
+      <w:lvlText w:val="%3."/>
+      <w:lvlJc w:val="right"/>
+      <w:pPr>
+        <w:ind w:left="2160" w:hanging="180"/>
+      </w:pPr>
+    </w:lvl>
+    <w:lvl w:ilvl="3" w:tplc="0409000F" w:tentative="1">
+      <w:start w:val="1"/>
+      <w:numFmt w:val="decimal"/>
+      <w:lvlText w:val="%4."/>
+      <w:lvlJc w:val="left"/>
+      <w:pPr>
+        <w:ind w:left="2880" w:hanging="360"/>
+      </w:pPr>
+    </w:lvl>
+    <w:lvl w:ilvl="4" w:tplc="04090019" w:tentative="1">
+      <w:start w:val="1"/>
+      <w:numFmt w:val="lowerLetter"/>
+      <w:lvlText w:val="%5."/>
+      <w:lvlJc w:val="left"/>
+      <w:pPr>
+        <w:ind w:left="3600" w:hanging="360"/>
+      </w:pPr>
+    </w:lvl>
+    <w:lvl w:ilvl="5" w:tplc="0409001B" w:tentative="1">
+      <w:start w:val="1"/>
+      <w:numFmt w:val="lowerRoman"/>
+      <w:lvlText w:val="%6."/>
+      <w:lvlJc w:val="right"/>
+      <w:pPr>
+        <w:ind w:left="4320" w:hanging="180"/>
+      </w:pPr>
+    </w:lvl>
+    <w:lvl w:ilvl="6" w:tplc="0409000F" w:tentative="1">
+      <w:start w:val="1"/>
+      <w:numFmt w:val="decimal"/>
+      <w:lvlText w:val="%7."/>
+      <w:lvlJc w:val="left"/>
+      <w:pPr>
+        <w:ind w:left="5040" w:hanging="360"/>
+      </w:pPr>
+    </w:lvl>
+    <w:lvl w:ilvl="7" w:tplc="04090019" w:tentative="1">
+      <w:start w:val="1"/>
+      <w:numFmt w:val="lowerLetter"/>
+      <w:lvlText w:val="%8."/>
+      <w:lvlJc w:val="left"/>
+      <w:pPr>
+        <w:ind w:left="5760" w:hanging="360"/>
+      </w:pPr>
+    </w:lvl>
+    <w:lvl w:ilvl="8" w:tplc="0409001B" w:tentative="1">
+      <w:start w:val="1"/>
+      <w:numFmt w:val="lowerRoman"/>
+      <w:lvlText w:val="%9."/>
+      <w:lvlJc w:val="right"/>
+      <w:pPr>
+        <w:ind w:left="6480" w:hanging="180"/>
+      </w:pPr>
+    </w:lvl>
+  </w:abstractNum>
+  <w:abstractNum w:abstractNumId="3" w15:restartNumberingAfterBreak="0">
+    <w:nsid w:val="6F6370E6"/>
+    <w:multiLevelType w:val="hybridMultilevel"/>
+    <w:tmpl w:val="5DEC9B6C"/>
+    <w:lvl w:ilvl="0" w:tplc="0409000F">
+      <w:start w:val="1"/>
+      <w:numFmt w:val="decimal"/>
+      <w:lvlText w:val="%1."/>
+      <w:lvlJc w:val="left"/>
+      <w:pPr>
+        <w:ind w:left="720" w:hanging="360"/>
+      </w:pPr>
+      <w:rPr>
+        <w:rFonts w:hint="default"/>
+      </w:rPr>
+    </w:lvl>
+    <w:lvl w:ilvl="1" w:tplc="04090019" w:tentative="1">
+      <w:start w:val="1"/>
+      <w:numFmt w:val="lowerLetter"/>
+      <w:lvlText w:val="%2."/>
+      <w:lvlJc w:val="left"/>
+      <w:pPr>
+        <w:ind w:left="1440" w:hanging="360"/>
+      </w:pPr>
+    </w:lvl>
+    <w:lvl w:ilvl="2" w:tplc="0409001B" w:tentative="1">
+      <w:start w:val="1"/>
+      <w:numFmt w:val="lowerRoman"/>
+      <w:lvlText w:val="%3."/>
+      <w:lvlJc w:val="right"/>
+      <w:pPr>
+        <w:ind w:left="2160" w:hanging="180"/>
+      </w:pPr>
+    </w:lvl>
+    <w:lvl w:ilvl="3" w:tplc="0409000F" w:tentative="1">
+      <w:start w:val="1"/>
+      <w:numFmt w:val="decimal"/>
+      <w:lvlText w:val="%4."/>
+      <w:lvlJc w:val="left"/>
+      <w:pPr>
+        <w:ind w:left="2880" w:hanging="360"/>
+      </w:pPr>
+    </w:lvl>
+    <w:lvl w:ilvl="4" w:tplc="04090019" w:tentative="1">
+      <w:start w:val="1"/>
+      <w:numFmt w:val="lowerLetter"/>
+      <w:lvlText w:val="%5."/>
+      <w:lvlJc w:val="left"/>
+      <w:pPr>
+        <w:ind w:left="3600" w:hanging="360"/>
+      </w:pPr>
+    </w:lvl>
+    <w:lvl w:ilvl="5" w:tplc="0409001B" w:tentative="1">
+      <w:start w:val="1"/>
+      <w:numFmt w:val="lowerRoman"/>
+      <w:lvlText w:val="%6."/>
+      <w:lvlJc w:val="right"/>
+      <w:pPr>
+        <w:ind w:left="4320" w:hanging="180"/>
+      </w:pPr>
+    </w:lvl>
+    <w:lvl w:ilvl="6" w:tplc="0409000F" w:tentative="1">
+      <w:start w:val="1"/>
+      <w:numFmt w:val="decimal"/>
+      <w:lvlText w:val="%7."/>
+      <w:lvlJc w:val="left"/>
+      <w:pPr>
+        <w:ind w:left="5040" w:hanging="360"/>
+      </w:pPr>
+    </w:lvl>
+    <w:lvl w:ilvl="7" w:tplc="04090019" w:tentative="1">
+      <w:start w:val="1"/>
+      <w:numFmt w:val="lowerLetter"/>
+      <w:lvlText w:val="%8."/>
+      <w:lvlJc w:val="left"/>
+      <w:pPr>
+        <w:ind w:left="5760" w:hanging="360"/>
+      </w:pPr>
+    </w:lvl>
+    <w:lvl w:ilvl="8" w:tplc="0409001B" w:tentative="1">
+      <w:start w:val="1"/>
+      <w:numFmt w:val="lowerRoman"/>
+      <w:lvlText w:val="%9."/>
+      <w:lvlJc w:val="right"/>
+      <w:pPr>
+        <w:ind w:left="6480" w:hanging="180"/>
+      </w:pPr>
+    </w:lvl>
+  </w:abstractNum>
+  <w:abstractNum w:abstractNumId="4" w15:restartNumberingAfterBreak="0">
+    <w:nsid w:val="74106C4D"/>
+    <w:multiLevelType w:val="hybridMultilevel"/>
+    <w:tmpl w:val="E0E445A6"/>
+    <w:lvl w:ilvl="0" w:tplc="DD627766">
+      <w:start w:val="1"/>
+      <w:numFmt w:val="bullet"/>
+      <w:lvlText w:val=""/>
+      <w:lvlJc w:val="left"/>
+      <w:pPr>
+        <w:ind w:left="720" w:hanging="360"/>
+      </w:pPr>
+      <w:rPr>
+        <w:rFonts w:ascii="Symbol" w:eastAsiaTheme="minorEastAsia" w:hAnsi="Symbol" w:cs="Times New Roman" w:hint="default"/>
+      </w:rPr>
+    </w:lvl>
+    <w:lvl w:ilvl="1" w:tplc="04090003" w:tentative="1">
+      <w:start w:val="1"/>
+      <w:numFmt w:val="bullet"/>
+      <w:lvlText w:val="o"/>
+      <w:lvlJc w:val="left"/>
+      <w:pPr>
+        <w:ind w:left="1440" w:hanging="360"/>
+      </w:pPr>
+      <w:rPr>
+        <w:rFonts w:ascii="Courier New" w:hAnsi="Courier New" w:cs="Courier New" w:hint="default"/>
+      </w:rPr>
+    </w:lvl>
+    <w:lvl w:ilvl="2" w:tplc="04090005" w:tentative="1">
+      <w:start w:val="1"/>
+      <w:numFmt w:val="bullet"/>
+      <w:lvlText w:val=""/>
+      <w:lvlJc w:val="left"/>
+      <w:pPr>
+        <w:ind w:left="2160" w:hanging="360"/>
+      </w:pPr>
+      <w:rPr>
+        <w:rFonts w:ascii="Wingdings" w:hAnsi="Wingdings" w:hint="default"/>
+      </w:rPr>
+    </w:lvl>
+    <w:lvl w:ilvl="3" w:tplc="04090001" w:tentative="1">
+      <w:start w:val="1"/>
+      <w:numFmt w:val="bullet"/>
+      <w:lvlText w:val=""/>
+      <w:lvlJc w:val="left"/>
+      <w:pPr>
+        <w:ind w:left="2880" w:hanging="360"/>
+      </w:pPr>
+      <w:rPr>
+        <w:rFonts w:ascii="Symbol" w:hAnsi="Symbol" w:hint="default"/>
+      </w:rPr>
+    </w:lvl>
+    <w:lvl w:ilvl="4" w:tplc="04090003" w:tentative="1">
+      <w:start w:val="1"/>
+      <w:numFmt w:val="bullet"/>
+      <w:lvlText w:val="o"/>
+      <w:lvlJc w:val="left"/>
+      <w:pPr>
+        <w:ind w:left="3600" w:hanging="360"/>
+      </w:pPr>
+      <w:rPr>
+        <w:rFonts w:ascii="Courier New" w:hAnsi="Courier New" w:cs="Courier New" w:hint="default"/>
+      </w:rPr>
+    </w:lvl>
+    <w:lvl w:ilvl="5" w:tplc="04090005" w:tentative="1">
+      <w:start w:val="1"/>
+      <w:numFmt w:val="bullet"/>
+      <w:lvlText w:val=""/>
+      <w:lvlJc w:val="left"/>
+      <w:pPr>
+        <w:ind w:left="4320" w:hanging="360"/>
+      </w:pPr>
+      <w:rPr>
+        <w:rFonts w:ascii="Wingdings" w:hAnsi="Wingdings" w:hint="default"/>
+      </w:rPr>
+    </w:lvl>
+    <w:lvl w:ilvl="6" w:tplc="04090001" w:tentative="1">
+      <w:start w:val="1"/>
+      <w:numFmt w:val="bullet"/>
+      <w:lvlText w:val=""/>
+      <w:lvlJc w:val="left"/>
+      <w:pPr>
+        <w:ind w:left="5040" w:hanging="360"/>
+      </w:pPr>
+      <w:rPr>
+        <w:rFonts w:ascii="Symbol" w:hAnsi="Symbol" w:hint="default"/>
+      </w:rPr>
+    </w:lvl>
+    <w:lvl w:ilvl="7" w:tplc="04090003" w:tentative="1">
+      <w:start w:val="1"/>
+      <w:numFmt w:val="bullet"/>
+      <w:lvlText w:val="o"/>
+      <w:lvlJc w:val="left"/>
+      <w:pPr>
+        <w:ind w:left="5760" w:hanging="360"/>
+      </w:pPr>
+      <w:rPr>
+        <w:rFonts w:ascii="Courier New" w:hAnsi="Courier New" w:cs="Courier New" w:hint="default"/>
+      </w:rPr>
+    </w:lvl>
+    <w:lvl w:ilvl="8" w:tplc="04090005" w:tentative="1">
+      <w:start w:val="1"/>
+      <w:numFmt w:val="bullet"/>
+      <w:lvlText w:val=""/>
+      <w:lvlJc w:val="left"/>
+      <w:pPr>
+        <w:ind w:left="6480" w:hanging="360"/>
+      </w:pPr>
+      <w:rPr>
+        <w:rFonts w:ascii="Wingdings" w:hAnsi="Wingdings" w:hint="default"/>
+      </w:rPr>
+    </w:lvl>
+  </w:abstractNum>
   <w:num w:numId="1" w16cid:durableId="520436356">
     <w:abstractNumId w:val="0"/>
   </w:num>
   <w:num w:numId="2" w16cid:durableId="1517504741">
     <w:abstractNumId w:val="1"/>
+  </w:num>
+  <w:num w:numId="3" w16cid:durableId="453211381">
+    <w:abstractNumId w:val="2"/>
+  </w:num>
+  <w:num w:numId="4" w16cid:durableId="1210218908">
+    <w:abstractNumId w:val="3"/>
+  </w:num>
+  <w:num w:numId="5" w16cid:durableId="1826433726">
+    <w:abstractNumId w:val="4"/>
   </w:num>
 </w:numbering>
 </file>
@@ -1659,7 +2290,6 @@
     <w:next w:val="Normal"/>
     <w:link w:val="Heading2Char"/>
     <w:uiPriority w:val="9"/>
-    <w:semiHidden/>
     <w:unhideWhenUsed/>
     <w:qFormat/>
     <w:rsid w:val="001E406C"/>
@@ -1685,7 +2315,6 @@
     <w:next w:val="Normal"/>
     <w:link w:val="Heading3Char"/>
     <w:uiPriority w:val="9"/>
-    <w:semiHidden/>
     <w:unhideWhenUsed/>
     <w:qFormat/>
     <w:rsid w:val="001E406C"/>
@@ -1858,7 +2487,6 @@
   <w:style w:type="character" w:default="1" w:styleId="DefaultParagraphFont">
     <w:name w:val="Default Paragraph Font"/>
     <w:uiPriority w:val="1"/>
-    <w:semiHidden/>
     <w:unhideWhenUsed/>
   </w:style>
   <w:style w:type="table" w:default="1" w:styleId="TableNormal">
@@ -1900,7 +2528,6 @@
     <w:basedOn w:val="DefaultParagraphFont"/>
     <w:link w:val="Heading2"/>
     <w:uiPriority w:val="9"/>
-    <w:semiHidden/>
     <w:rsid w:val="001E406C"/>
     <w:rPr>
       <w:rFonts w:asciiTheme="majorHAnsi" w:eastAsiaTheme="majorEastAsia" w:hAnsiTheme="majorHAnsi" w:cstheme="majorBidi"/>
@@ -1914,7 +2541,6 @@
     <w:basedOn w:val="DefaultParagraphFont"/>
     <w:link w:val="Heading3"/>
     <w:uiPriority w:val="9"/>
-    <w:semiHidden/>
     <w:rsid w:val="001E406C"/>
     <w:rPr>
       <w:rFonts w:eastAsiaTheme="majorEastAsia" w:cstheme="majorBidi"/>

</xml_diff>